<commit_message>
Integration Testing pariticipants and methodology
</commit_message>
<xml_diff>
--- a/Test Plan.docx
+++ b/Test Plan.docx
@@ -2516,7 +2516,15 @@
     </w:p>
     <w:p>
       <w:r>
-        <w:t>Testing individual units of the product to get a accurate test of the products specific component</w:t>
+        <w:t xml:space="preserve">Testing individual units of the product to get </w:t>
+      </w:r>
+      <w:proofErr w:type="gramStart"/>
+      <w:r>
+        <w:t>a</w:t>
+      </w:r>
+      <w:proofErr w:type="gramEnd"/>
+      <w:r>
+        <w:t xml:space="preserve"> accurate test of the products specific component</w:t>
       </w:r>
     </w:p>
     <w:p>
@@ -2623,7 +2631,10 @@
     </w:p>
     <w:p>
       <w:r>
-        <w:t xml:space="preserve">Once unit testing is completed it will move on to the integration testing where all the components tested in unit testing will be tested as a whole and see how each component works with each other to see if there is an conflicting code </w:t>
+        <w:t xml:space="preserve">Once unit testing is completed it will move on to the integration testing where all the components tested in unit testing will be tested as a whole and see how each component works with each other to see if there is an conflicting </w:t>
+      </w:r>
+      <w:r>
+        <w:t>functionality.</w:t>
       </w:r>
     </w:p>
     <w:p>
@@ -2634,7 +2645,31 @@
         <w:t>Participants:</w:t>
       </w:r>
     </w:p>
-    <w:p/>
+    <w:p>
+      <w:r>
+        <w:t xml:space="preserve">May </w:t>
+      </w:r>
+      <w:proofErr w:type="spellStart"/>
+      <w:r>
+        <w:t>Mcgee</w:t>
+      </w:r>
+      <w:proofErr w:type="spellEnd"/>
+    </w:p>
+    <w:p>
+      <w:proofErr w:type="spellStart"/>
+      <w:r>
+        <w:t>Ellisha</w:t>
+      </w:r>
+      <w:proofErr w:type="spellEnd"/>
+      <w:r>
+        <w:t xml:space="preserve"> Osborne</w:t>
+      </w:r>
+    </w:p>
+    <w:p>
+      <w:r>
+        <w:t>Yusra Cross</w:t>
+      </w:r>
+    </w:p>
     <w:p>
       <w:pPr>
         <w:pStyle w:val="Heading2"/>
@@ -2643,7 +2678,20 @@
         <w:t>Methodology:</w:t>
       </w:r>
     </w:p>
-    <w:p/>
+    <w:p>
+      <w:r>
+        <w:t xml:space="preserve">With the knowledge from unit testing the participants will test the game </w:t>
+      </w:r>
+      <w:r>
+        <w:t>with</w:t>
+      </w:r>
+      <w:r>
+        <w:t xml:space="preserve"> their previous knowledge they will notice any loss or errors in functionality. We will see how the enemies and players interact with the background and platforms. We will test</w:t>
+      </w:r>
+      <w:r>
+        <w:t xml:space="preserve"> how the player and enemy/boss interact with one another and vice versa. We test that both the save and delete game work with one another.</w:t>
+      </w:r>
+    </w:p>
     <w:p>
       <w:pPr>
         <w:pStyle w:val="Heading2"/>
@@ -2719,6 +2767,7 @@
         <w:pStyle w:val="Heading2"/>
       </w:pPr>
       <w:r>
+        <w:lastRenderedPageBreak/>
         <w:t>Participants:</w:t>
       </w:r>
     </w:p>
@@ -2745,7 +2794,6 @@
         <w:rPr>
           <w:rFonts w:ascii="Times New Roman" w:hAnsi="Times New Roman" w:cs="Times New Roman"/>
         </w:rPr>
-        <w:lastRenderedPageBreak/>
         <w:t>4.5 Batch Testing</w:t>
       </w:r>
       <w:bookmarkEnd w:id="12"/>
@@ -2878,6 +2926,7 @@
         <w:rPr>
           <w:rFonts w:ascii="Times New Roman" w:hAnsi="Times New Roman" w:cs="Times New Roman"/>
         </w:rPr>
+        <w:lastRenderedPageBreak/>
         <w:t>5.0 Test Schedule</w:t>
       </w:r>
       <w:bookmarkEnd w:id="15"/>

</xml_diff>

<commit_message>
Stress Testing Parti. and Method
</commit_message>
<xml_diff>
--- a/Test Plan.docx
+++ b/Test Plan.docx
@@ -2667,7 +2667,16 @@
     </w:p>
     <w:p>
       <w:r>
-        <w:t>Stress Testing is putting the program under extreme circumstances in order to test how it can handle a high level situation and see where its breaking point is.</w:t>
+        <w:t xml:space="preserve">Stress Testing is putting the program under extreme circumstances in order to test how it can handle a </w:t>
+      </w:r>
+      <w:r>
+        <w:t>high-level</w:t>
+      </w:r>
+      <w:r>
+        <w:t xml:space="preserve"> situation and see where its breaking point is.</w:t>
+      </w:r>
+      <w:r>
+        <w:t xml:space="preserve"> Performance testing checks the behaviour during varies load instances</w:t>
       </w:r>
     </w:p>
     <w:p>
@@ -2678,13 +2687,33 @@
         <w:t>Participants:</w:t>
       </w:r>
     </w:p>
-    <w:p/>
+    <w:p>
+      <w:r>
+        <w:t>Alexia Paterson</w:t>
+      </w:r>
+    </w:p>
+    <w:p>
+      <w:r>
+        <w:t>Duncan Kidd</w:t>
+      </w:r>
+    </w:p>
+    <w:p>
+      <w:r>
+        <w:t>Bonnie Marsh</w:t>
+      </w:r>
+    </w:p>
     <w:p>
       <w:pPr>
         <w:pStyle w:val="Heading2"/>
       </w:pPr>
       <w:r>
+        <w:lastRenderedPageBreak/>
         <w:t>Methodology:</w:t>
+      </w:r>
+    </w:p>
+    <w:p>
+      <w:r>
+        <w:t>Stress testing will be carried out by having the game played on higher levels of difficulty to see if the game can handle multiple enemies and bosses on the screen shooting at the player and see is the reaction time of the player changed by the level on moving assets in the game. For performance testing we will use varying levels with various levels of difficulty and see how the game holds up</w:t>
       </w:r>
     </w:p>
     <w:p/>
@@ -2719,7 +2748,6 @@
         <w:pStyle w:val="Heading2"/>
       </w:pPr>
       <w:r>
-        <w:lastRenderedPageBreak/>
         <w:t>Participants:</w:t>
       </w:r>
     </w:p>

</xml_diff>

<commit_message>
User Acceptance Parti .and Method
</commit_message>
<xml_diff>
--- a/Test Plan.docx
+++ b/Test Plan.docx
@@ -2529,22 +2529,12 @@
     </w:p>
     <w:p>
       <w:r>
-        <w:t xml:space="preserve">May </w:t>
-      </w:r>
-      <w:proofErr w:type="spellStart"/>
-      <w:r>
-        <w:t>Mcgee</w:t>
-      </w:r>
-      <w:proofErr w:type="spellEnd"/>
-    </w:p>
-    <w:p>
-      <w:proofErr w:type="spellStart"/>
-      <w:r>
-        <w:t>Ellisha</w:t>
-      </w:r>
-      <w:proofErr w:type="spellEnd"/>
-      <w:r>
-        <w:t xml:space="preserve"> Osborne</w:t>
+        <w:t>May Mcgee</w:t>
+      </w:r>
+    </w:p>
+    <w:p>
+      <w:r>
+        <w:t>Ellisha Osborne</w:t>
       </w:r>
     </w:p>
     <w:p>
@@ -2562,31 +2552,7 @@
     </w:p>
     <w:p>
       <w:r>
-        <w:t xml:space="preserve">May </w:t>
-      </w:r>
-      <w:proofErr w:type="spellStart"/>
-      <w:r>
-        <w:t>Mcgee</w:t>
-      </w:r>
-      <w:proofErr w:type="spellEnd"/>
-      <w:r>
-        <w:t xml:space="preserve"> will be responsible for testing all the players functionality and the main menu splash screen. </w:t>
-      </w:r>
-      <w:proofErr w:type="spellStart"/>
-      <w:r>
-        <w:t>Ellisha</w:t>
-      </w:r>
-      <w:proofErr w:type="spellEnd"/>
-      <w:r>
-        <w:t xml:space="preserve"> Osborne will be responsible for testing the boss and enemy’s functionality and the pause menu splash screen. </w:t>
-      </w:r>
-      <w:proofErr w:type="spellStart"/>
-      <w:r>
-        <w:t>Yursa</w:t>
-      </w:r>
-      <w:proofErr w:type="spellEnd"/>
-      <w:r>
-        <w:t xml:space="preserve"> Cross will test the background and platform interactions and collisions and will test </w:t>
+        <w:t xml:space="preserve">May Mcgee will be responsible for testing all the players functionality and the main menu splash screen. Ellisha Osborne will be responsible for testing the boss and enemy’s functionality and the pause menu splash screen. Yursa Cross will test the background and platform interactions and collisions and will test </w:t>
       </w:r>
       <w:r>
         <w:t>that the game can be deleted and saved</w:t>
@@ -2639,22 +2605,12 @@
     </w:p>
     <w:p>
       <w:r>
-        <w:t xml:space="preserve">May </w:t>
-      </w:r>
-      <w:proofErr w:type="spellStart"/>
-      <w:r>
-        <w:t>Mcgee</w:t>
-      </w:r>
-      <w:proofErr w:type="spellEnd"/>
-    </w:p>
-    <w:p>
-      <w:proofErr w:type="spellStart"/>
-      <w:r>
-        <w:t>Ellisha</w:t>
-      </w:r>
-      <w:proofErr w:type="spellEnd"/>
-      <w:r>
-        <w:t xml:space="preserve"> Osborne</w:t>
+        <w:t>May Mcgee</w:t>
+      </w:r>
+    </w:p>
+    <w:p>
+      <w:r>
+        <w:t>Ellisha Osborne</w:t>
       </w:r>
     </w:p>
     <w:p>
@@ -2800,13 +2756,8 @@
       </w:r>
     </w:p>
     <w:p>
-      <w:proofErr w:type="spellStart"/>
-      <w:r>
-        <w:t>Rahma</w:t>
-      </w:r>
-      <w:proofErr w:type="spellEnd"/>
-      <w:r>
-        <w:t xml:space="preserve"> Ryder</w:t>
+      <w:r>
+        <w:t>Rahma Ryder</w:t>
       </w:r>
     </w:p>
     <w:p>
@@ -2827,7 +2778,11 @@
         <w:t>Methodology:</w:t>
       </w:r>
     </w:p>
-    <w:p/>
+    <w:p>
+      <w:r>
+        <w:t xml:space="preserve">The customer will be invited in and left with the product and they will be left to review the game and note anything they wish to be changed or something that hasn’t been implemented and discuss it over with the participants of this test. </w:t>
+      </w:r>
+    </w:p>
     <w:p>
       <w:pPr>
         <w:pStyle w:val="Heading2"/>
@@ -2853,7 +2808,11 @@
         <w:t>Definition:</w:t>
       </w:r>
     </w:p>
-    <w:p/>
+    <w:p>
+      <w:r>
+        <w:t>A group of tests running one by one, one failed test results in the whole batch test failing.</w:t>
+      </w:r>
+    </w:p>
     <w:p>
       <w:pPr>
         <w:pStyle w:val="Heading2"/>
@@ -2956,6 +2915,7 @@
         <w:pStyle w:val="Heading2"/>
       </w:pPr>
       <w:r>
+        <w:lastRenderedPageBreak/>
         <w:t>Methodology:</w:t>
       </w:r>
     </w:p>
@@ -2973,7 +2933,6 @@
         <w:rPr>
           <w:rFonts w:ascii="Times New Roman" w:hAnsi="Times New Roman" w:cs="Times New Roman"/>
         </w:rPr>
-        <w:lastRenderedPageBreak/>
         <w:t>5.0 Test Schedule</w:t>
       </w:r>
       <w:bookmarkEnd w:id="15"/>

</xml_diff>

<commit_message>
Batch Testing Part. and Method
</commit_message>
<xml_diff>
--- a/Test Plan.docx
+++ b/Test Plan.docx
@@ -2821,7 +2821,21 @@
         <w:t>Participants:</w:t>
       </w:r>
     </w:p>
-    <w:p/>
+    <w:p>
+      <w:r>
+        <w:t>Alexia Paterson</w:t>
+      </w:r>
+    </w:p>
+    <w:p>
+      <w:r>
+        <w:t>Duncan Kidd</w:t>
+      </w:r>
+    </w:p>
+    <w:p>
+      <w:r>
+        <w:t>Bonnie Marsh</w:t>
+      </w:r>
+    </w:p>
     <w:p>
       <w:pPr>
         <w:pStyle w:val="Heading2"/>
@@ -2830,7 +2844,11 @@
         <w:t>Methodology:</w:t>
       </w:r>
     </w:p>
-    <w:p/>
+    <w:p>
+      <w:r>
+        <w:t>A series of tests will be run and one failure will result in an entire relook into the product.</w:t>
+      </w:r>
+    </w:p>
     <w:p>
       <w:pPr>
         <w:pStyle w:val="Heading2"/>
@@ -2906,6 +2924,7 @@
         <w:pStyle w:val="Heading2"/>
       </w:pPr>
       <w:r>
+        <w:lastRenderedPageBreak/>
         <w:t>Participants:</w:t>
       </w:r>
     </w:p>
@@ -2915,7 +2934,6 @@
         <w:pStyle w:val="Heading2"/>
       </w:pPr>
       <w:r>
-        <w:lastRenderedPageBreak/>
         <w:t>Methodology:</w:t>
       </w:r>
     </w:p>

</xml_diff>

<commit_message>
What will be tested
</commit_message>
<xml_diff>
--- a/Test Plan.docx
+++ b/Test Plan.docx
@@ -4919,6 +4919,10 @@
     <w:p>
       <w:pPr>
         <w:pStyle w:val="Heading1"/>
+        <w:numPr>
+          <w:ilvl w:val="0"/>
+          <w:numId w:val="7"/>
+        </w:numPr>
         <w:jc w:val="both"/>
         <w:rPr>
           <w:rFonts w:ascii="Times New Roman" w:hAnsi="Times New Roman" w:cs="Times New Roman"/>
@@ -4929,15 +4933,14 @@
         <w:rPr>
           <w:rFonts w:ascii="Times New Roman" w:hAnsi="Times New Roman" w:cs="Times New Roman"/>
         </w:rPr>
-        <w:t>7</w:t>
-      </w:r>
-      <w:r>
-        <w:rPr>
-          <w:rFonts w:ascii="Times New Roman" w:hAnsi="Times New Roman" w:cs="Times New Roman"/>
-        </w:rPr>
-        <w:t>.0 Features to Be Tested</w:t>
+        <w:t>Features to Be Tested</w:t>
       </w:r>
       <w:bookmarkEnd w:id="39"/>
+    </w:p>
+    <w:p>
+      <w:r>
+        <w:t>Features that will be tested will be all the gameplay functionality. The main menu functionality for playing the game and saving and deleting. The player and all its functions will be tested because it’s an important component along with the bosses, enemies and the platform where they all interact. Along with all of them being tested separately they will be tested on their harmony together.</w:t>
+      </w:r>
     </w:p>
     <w:p>
       <w:pPr>

</xml_diff>

<commit_message>
What will not be tested
</commit_message>
<xml_diff>
--- a/Test Plan.docx
+++ b/Test Plan.docx
@@ -4941,6 +4941,35 @@
       <w:r>
         <w:t>Features that will be tested will be all the gameplay functionality. The main menu functionality for playing the game and saving and deleting. The player and all its functions will be tested because it’s an important component along with the bosses, enemies and the platform where they all interact. Along with all of them being tested separately they will be tested on their harmony together.</w:t>
       </w:r>
+      <w:r>
+        <w:t xml:space="preserve"> </w:t>
+      </w:r>
+    </w:p>
+    <w:p>
+      <w:pPr>
+        <w:pStyle w:val="Heading1"/>
+        <w:numPr>
+          <w:ilvl w:val="0"/>
+          <w:numId w:val="7"/>
+        </w:numPr>
+        <w:jc w:val="both"/>
+        <w:rPr>
+          <w:rFonts w:ascii="Times New Roman" w:hAnsi="Times New Roman" w:cs="Times New Roman"/>
+        </w:rPr>
+      </w:pPr>
+      <w:bookmarkStart w:id="40" w:name="_Toc40375384"/>
+      <w:r>
+        <w:rPr>
+          <w:rFonts w:ascii="Times New Roman" w:hAnsi="Times New Roman" w:cs="Times New Roman"/>
+        </w:rPr>
+        <w:t>Features Not to Be Tested</w:t>
+      </w:r>
+      <w:bookmarkEnd w:id="40"/>
+    </w:p>
+    <w:p>
+      <w:r>
+        <w:t>Features that will not be tested will be the volume settings and music settings as in the hierarchy on priority they are low on the hierarchy.</w:t>
+      </w:r>
     </w:p>
     <w:p>
       <w:pPr>
@@ -4950,34 +4979,12 @@
           <w:rFonts w:ascii="Times New Roman" w:hAnsi="Times New Roman" w:cs="Times New Roman"/>
         </w:rPr>
       </w:pPr>
-      <w:bookmarkStart w:id="40" w:name="_Toc40375384"/>
+      <w:bookmarkStart w:id="41" w:name="_Toc40375385"/>
       <w:r>
         <w:rPr>
           <w:rFonts w:ascii="Times New Roman" w:hAnsi="Times New Roman" w:cs="Times New Roman"/>
         </w:rPr>
-        <w:t>8</w:t>
-      </w:r>
-      <w:r>
-        <w:rPr>
-          <w:rFonts w:ascii="Times New Roman" w:hAnsi="Times New Roman" w:cs="Times New Roman"/>
-        </w:rPr>
-        <w:t>.0 Features Not to Be Tested</w:t>
-      </w:r>
-      <w:bookmarkEnd w:id="40"/>
-    </w:p>
-    <w:p>
-      <w:pPr>
-        <w:pStyle w:val="Heading1"/>
-        <w:jc w:val="both"/>
-        <w:rPr>
-          <w:rFonts w:ascii="Times New Roman" w:hAnsi="Times New Roman" w:cs="Times New Roman"/>
-        </w:rPr>
-      </w:pPr>
-      <w:bookmarkStart w:id="41" w:name="_Toc40375385"/>
-      <w:r>
-        <w:rPr>
-          <w:rFonts w:ascii="Times New Roman" w:hAnsi="Times New Roman" w:cs="Times New Roman"/>
-        </w:rPr>
+        <w:lastRenderedPageBreak/>
         <w:t>9</w:t>
       </w:r>
       <w:r>

</xml_diff>